<commit_message>
json to kotlin data
</commit_message>
<xml_diff>
--- a/other_doc/AndroidStudio_Compose_2023/GameTools_Android_APK_Compose_2023.docx
+++ b/other_doc/AndroidStudio_Compose_2023/GameTools_Android_APK_Compose_2023.docx
@@ -749,14 +749,6 @@
     </w:p>
     <w:p>
       <w:pPr>
-        <w:rPr>
-          <w:rFonts w:hint="default"/>
-          <w:lang w:val="en-US" w:eastAsia="zh-CN"/>
-        </w:rPr>
-      </w:pPr>
-    </w:p>
-    <w:p>
-      <w:pPr>
         <w:pStyle w:val="2"/>
         <w:bidi w:val="0"/>
         <w:rPr>
@@ -769,68 +761,349 @@
           <w:rFonts w:hint="default"/>
           <w:lang w:val="en-US" w:eastAsia="zh-CN"/>
         </w:rPr>
-        <w:t>Code cmd</w:t>
-      </w:r>
-    </w:p>
-    <w:p>
-      <w:pPr>
-        <w:rPr>
-          <w:rFonts w:hint="default"/>
-          <w:lang w:val="en-US" w:eastAsia="zh-CN"/>
-        </w:rPr>
-      </w:pPr>
-      <w:r>
-        <w:rPr>
-          <w:rFonts w:hint="default"/>
-          <w:lang w:val="en-US" w:eastAsia="zh-CN"/>
-        </w:rPr>
-        <w:t>做一个数据列表，一行上显示图标，名称，时间。编辑按钮</w:t>
-      </w:r>
-    </w:p>
-    <w:p>
-      <w:pPr>
-        <w:rPr>
-          <w:rFonts w:hint="default"/>
-          <w:lang w:val="en-US" w:eastAsia="zh-CN"/>
-        </w:rPr>
-      </w:pPr>
-      <w:r>
-        <w:rPr>
-          <w:rFonts w:hint="default"/>
-          <w:lang w:val="en-US" w:eastAsia="zh-CN"/>
-        </w:rPr>
-        <w:t>Make a data list, display icon, name, time on one line. edit button</w:t>
-      </w:r>
-    </w:p>
-    <w:p>
-      <w:pPr>
-        <w:rPr>
-          <w:rFonts w:hint="default"/>
-          <w:lang w:val="en-US" w:eastAsia="zh-CN"/>
-        </w:rPr>
-      </w:pPr>
-    </w:p>
-    <w:p>
-      <w:pPr>
-        <w:rPr>
-          <w:rFonts w:hint="default"/>
-          <w:lang w:val="en-US" w:eastAsia="zh-CN"/>
-        </w:rPr>
-      </w:pPr>
-    </w:p>
-    <w:p>
-      <w:pPr>
-        <w:rPr>
-          <w:rFonts w:hint="default"/>
-          <w:lang w:val="en-US" w:eastAsia="zh-CN"/>
-        </w:rPr>
-      </w:pPr>
-      <w:r>
-        <w:rPr>
-          <w:rFonts w:hint="default"/>
-          <w:lang w:val="en-US" w:eastAsia="zh-CN"/>
-        </w:rPr>
-        <w:t>使用compose, kotlin ,写一个详细编辑页面，字段有trigger_guid,trigger_description,signal_name ，都是文本类型，有文本编辑控件，可以编辑</w:t>
+        <w:t>JSON TO KOTLIN CODE</w:t>
+      </w:r>
+    </w:p>
+    <w:p>
+      <w:pPr>
+        <w:rPr>
+          <w:rFonts w:hint="default"/>
+          <w:lang w:val="en-US" w:eastAsia="zh-CN"/>
+        </w:rPr>
+      </w:pPr>
+    </w:p>
+    <w:p>
+      <w:r>
+        <w:drawing>
+          <wp:inline distT="0" distB="0" distL="114300" distR="114300">
+            <wp:extent cx="5271135" cy="1710690"/>
+            <wp:effectExtent l="0" t="0" r="5715" b="3810"/>
+            <wp:docPr id="2" name="图片 1"/>
+            <wp:cNvGraphicFramePr>
+              <a:graphicFrameLocks xmlns:a="http://schemas.openxmlformats.org/drawingml/2006/main" noChangeAspect="1"/>
+            </wp:cNvGraphicFramePr>
+            <a:graphic xmlns:a="http://schemas.openxmlformats.org/drawingml/2006/main">
+              <a:graphicData uri="http://schemas.openxmlformats.org/drawingml/2006/picture">
+                <pic:pic xmlns:pic="http://schemas.openxmlformats.org/drawingml/2006/picture">
+                  <pic:nvPicPr>
+                    <pic:cNvPr id="2" name="图片 1"/>
+                    <pic:cNvPicPr>
+                      <a:picLocks noChangeAspect="1"/>
+                    </pic:cNvPicPr>
+                  </pic:nvPicPr>
+                  <pic:blipFill>
+                    <a:blip r:embed="rId5"/>
+                    <a:stretch>
+                      <a:fillRect/>
+                    </a:stretch>
+                  </pic:blipFill>
+                  <pic:spPr>
+                    <a:xfrm>
+                      <a:off x="0" y="0"/>
+                      <a:ext cx="5271135" cy="1710690"/>
+                    </a:xfrm>
+                    <a:prstGeom prst="rect">
+                      <a:avLst/>
+                    </a:prstGeom>
+                    <a:noFill/>
+                    <a:ln>
+                      <a:noFill/>
+                    </a:ln>
+                  </pic:spPr>
+                </pic:pic>
+              </a:graphicData>
+            </a:graphic>
+          </wp:inline>
+        </w:drawing>
+      </w:r>
+    </w:p>
+    <w:p/>
+    <w:p>
+      <w:r>
+        <w:drawing>
+          <wp:inline distT="0" distB="0" distL="114300" distR="114300">
+            <wp:extent cx="5267960" cy="1306195"/>
+            <wp:effectExtent l="0" t="0" r="8890" b="8255"/>
+            <wp:docPr id="5" name="图片 4"/>
+            <wp:cNvGraphicFramePr>
+              <a:graphicFrameLocks xmlns:a="http://schemas.openxmlformats.org/drawingml/2006/main" noChangeAspect="1"/>
+            </wp:cNvGraphicFramePr>
+            <a:graphic xmlns:a="http://schemas.openxmlformats.org/drawingml/2006/main">
+              <a:graphicData uri="http://schemas.openxmlformats.org/drawingml/2006/picture">
+                <pic:pic xmlns:pic="http://schemas.openxmlformats.org/drawingml/2006/picture">
+                  <pic:nvPicPr>
+                    <pic:cNvPr id="5" name="图片 4"/>
+                    <pic:cNvPicPr>
+                      <a:picLocks noChangeAspect="1"/>
+                    </pic:cNvPicPr>
+                  </pic:nvPicPr>
+                  <pic:blipFill>
+                    <a:blip r:embed="rId6"/>
+                    <a:stretch>
+                      <a:fillRect/>
+                    </a:stretch>
+                  </pic:blipFill>
+                  <pic:spPr>
+                    <a:xfrm>
+                      <a:off x="0" y="0"/>
+                      <a:ext cx="5267960" cy="1306195"/>
+                    </a:xfrm>
+                    <a:prstGeom prst="rect">
+                      <a:avLst/>
+                    </a:prstGeom>
+                    <a:noFill/>
+                    <a:ln>
+                      <a:noFill/>
+                    </a:ln>
+                  </pic:spPr>
+                </pic:pic>
+              </a:graphicData>
+            </a:graphic>
+          </wp:inline>
+        </w:drawing>
+      </w:r>
+    </w:p>
+    <w:p/>
+    <w:p>
+      <w:pPr>
+        <w:rPr>
+          <w:rFonts w:hint="eastAsia" w:eastAsia="微软雅黑"/>
+          <w:lang w:eastAsia="zh-CN"/>
+        </w:rPr>
+      </w:pPr>
+    </w:p>
+    <w:p>
+      <w:r>
+        <w:drawing>
+          <wp:inline distT="0" distB="0" distL="114300" distR="114300">
+            <wp:extent cx="5271770" cy="5074920"/>
+            <wp:effectExtent l="0" t="0" r="5080" b="11430"/>
+            <wp:docPr id="6" name="图片 5"/>
+            <wp:cNvGraphicFramePr>
+              <a:graphicFrameLocks xmlns:a="http://schemas.openxmlformats.org/drawingml/2006/main" noChangeAspect="1"/>
+            </wp:cNvGraphicFramePr>
+            <a:graphic xmlns:a="http://schemas.openxmlformats.org/drawingml/2006/main">
+              <a:graphicData uri="http://schemas.openxmlformats.org/drawingml/2006/picture">
+                <pic:pic xmlns:pic="http://schemas.openxmlformats.org/drawingml/2006/picture">
+                  <pic:nvPicPr>
+                    <pic:cNvPr id="6" name="图片 5"/>
+                    <pic:cNvPicPr>
+                      <a:picLocks noChangeAspect="1"/>
+                    </pic:cNvPicPr>
+                  </pic:nvPicPr>
+                  <pic:blipFill>
+                    <a:blip r:embed="rId7"/>
+                    <a:stretch>
+                      <a:fillRect/>
+                    </a:stretch>
+                  </pic:blipFill>
+                  <pic:spPr>
+                    <a:xfrm>
+                      <a:off x="0" y="0"/>
+                      <a:ext cx="5271770" cy="5074920"/>
+                    </a:xfrm>
+                    <a:prstGeom prst="rect">
+                      <a:avLst/>
+                    </a:prstGeom>
+                    <a:noFill/>
+                    <a:ln>
+                      <a:noFill/>
+                    </a:ln>
+                  </pic:spPr>
+                </pic:pic>
+              </a:graphicData>
+            </a:graphic>
+          </wp:inline>
+        </w:drawing>
+      </w:r>
+    </w:p>
+    <w:p>
+      <w:pPr>
+        <w:rPr>
+          <w:rFonts w:hint="eastAsia"/>
+          <w:lang w:eastAsia="zh-CN"/>
+        </w:rPr>
+      </w:pPr>
+    </w:p>
+    <w:p>
+      <w:pPr>
+        <w:rPr>
+          <w:rFonts w:hint="default"/>
+          <w:lang w:val="en-US" w:eastAsia="zh-CN"/>
+        </w:rPr>
+      </w:pPr>
+    </w:p>
+    <w:p>
+      <w:r>
+        <w:drawing>
+          <wp:inline distT="0" distB="0" distL="114300" distR="114300">
+            <wp:extent cx="5271135" cy="3392170"/>
+            <wp:effectExtent l="0" t="0" r="5715" b="17780"/>
+            <wp:docPr id="7" name="图片 6"/>
+            <wp:cNvGraphicFramePr>
+              <a:graphicFrameLocks xmlns:a="http://schemas.openxmlformats.org/drawingml/2006/main" noChangeAspect="1"/>
+            </wp:cNvGraphicFramePr>
+            <a:graphic xmlns:a="http://schemas.openxmlformats.org/drawingml/2006/main">
+              <a:graphicData uri="http://schemas.openxmlformats.org/drawingml/2006/picture">
+                <pic:pic xmlns:pic="http://schemas.openxmlformats.org/drawingml/2006/picture">
+                  <pic:nvPicPr>
+                    <pic:cNvPr id="7" name="图片 6"/>
+                    <pic:cNvPicPr>
+                      <a:picLocks noChangeAspect="1"/>
+                    </pic:cNvPicPr>
+                  </pic:nvPicPr>
+                  <pic:blipFill>
+                    <a:blip r:embed="rId8"/>
+                    <a:stretch>
+                      <a:fillRect/>
+                    </a:stretch>
+                  </pic:blipFill>
+                  <pic:spPr>
+                    <a:xfrm>
+                      <a:off x="0" y="0"/>
+                      <a:ext cx="5271135" cy="3392170"/>
+                    </a:xfrm>
+                    <a:prstGeom prst="rect">
+                      <a:avLst/>
+                    </a:prstGeom>
+                    <a:noFill/>
+                    <a:ln>
+                      <a:noFill/>
+                    </a:ln>
+                  </pic:spPr>
+                </pic:pic>
+              </a:graphicData>
+            </a:graphic>
+          </wp:inline>
+        </w:drawing>
+      </w:r>
+    </w:p>
+    <w:p>
+      <w:pPr>
+        <w:rPr>
+          <w:rFonts w:hint="default"/>
+          <w:lang w:val="en-US" w:eastAsia="zh-CN"/>
+        </w:rPr>
+      </w:pPr>
+    </w:p>
+    <w:p>
+      <w:pPr>
+        <w:rPr>
+          <w:rFonts w:hint="default"/>
+          <w:lang w:val="en-US" w:eastAsia="zh-CN"/>
+        </w:rPr>
+      </w:pPr>
+      <w:r>
+        <w:rPr>
+          <w:rFonts w:hint="eastAsia"/>
+          <w:lang w:val="en-US" w:eastAsia="zh-CN"/>
+        </w:rPr>
+        <w:t>取个类名称，点击</w:t>
+      </w:r>
+      <w:r>
+        <w:rPr>
+          <w:rFonts w:hint="default"/>
+          <w:lang w:val="en-US" w:eastAsia="zh-CN"/>
+        </w:rPr>
+        <w:t xml:space="preserve"> Generate</w:t>
+      </w:r>
+    </w:p>
+    <w:p>
+      <w:pPr>
+        <w:rPr>
+          <w:rFonts w:hint="default"/>
+          <w:lang w:val="en-US" w:eastAsia="zh-CN"/>
+        </w:rPr>
+      </w:pPr>
+    </w:p>
+    <w:p>
+      <w:pPr>
+        <w:rPr>
+          <w:rFonts w:hint="default"/>
+          <w:lang w:val="en-US" w:eastAsia="zh-CN"/>
+        </w:rPr>
+      </w:pPr>
+      <w:r>
+        <w:rPr>
+          <w:rFonts w:hint="default"/>
+          <w:lang w:val="en-US" w:eastAsia="zh-CN"/>
+        </w:rPr>
+        <w:t>1 Keyword=Var</w:t>
+      </w:r>
+    </w:p>
+    <w:p>
+      <w:pPr>
+        <w:rPr>
+          <w:rFonts w:hint="default"/>
+          <w:lang w:val="en-US" w:eastAsia="zh-CN"/>
+        </w:rPr>
+      </w:pPr>
+      <w:r>
+        <w:rPr>
+          <w:rFonts w:hint="default"/>
+          <w:lang w:val="en-US" w:eastAsia="zh-CN"/>
+        </w:rPr>
+        <w:t>2 Annotation MoShi(Reflect)</w:t>
+      </w:r>
+    </w:p>
+    <w:p>
+      <w:pPr>
+        <w:rPr>
+          <w:rFonts w:hint="default"/>
+          <w:lang w:val="en-US" w:eastAsia="zh-CN"/>
+        </w:rPr>
+      </w:pPr>
+      <w:r>
+        <w:rPr>
+          <w:rFonts w:hint="default"/>
+          <w:lang w:val="en-US" w:eastAsia="zh-CN"/>
+        </w:rPr>
+        <w:t>3</w:t>
+      </w:r>
+    </w:p>
+    <w:p>
+      <w:r>
+        <w:drawing>
+          <wp:inline distT="0" distB="0" distL="114300" distR="114300">
+            <wp:extent cx="5272405" cy="4232910"/>
+            <wp:effectExtent l="0" t="0" r="4445" b="15240"/>
+            <wp:docPr id="8" name="图片 7"/>
+            <wp:cNvGraphicFramePr>
+              <a:graphicFrameLocks xmlns:a="http://schemas.openxmlformats.org/drawingml/2006/main" noChangeAspect="1"/>
+            </wp:cNvGraphicFramePr>
+            <a:graphic xmlns:a="http://schemas.openxmlformats.org/drawingml/2006/main">
+              <a:graphicData uri="http://schemas.openxmlformats.org/drawingml/2006/picture">
+                <pic:pic xmlns:pic="http://schemas.openxmlformats.org/drawingml/2006/picture">
+                  <pic:nvPicPr>
+                    <pic:cNvPr id="8" name="图片 7"/>
+                    <pic:cNvPicPr>
+                      <a:picLocks noChangeAspect="1"/>
+                    </pic:cNvPicPr>
+                  </pic:nvPicPr>
+                  <pic:blipFill>
+                    <a:blip r:embed="rId9"/>
+                    <a:stretch>
+                      <a:fillRect/>
+                    </a:stretch>
+                  </pic:blipFill>
+                  <pic:spPr>
+                    <a:xfrm>
+                      <a:off x="0" y="0"/>
+                      <a:ext cx="5272405" cy="4232910"/>
+                    </a:xfrm>
+                    <a:prstGeom prst="rect">
+                      <a:avLst/>
+                    </a:prstGeom>
+                    <a:noFill/>
+                    <a:ln>
+                      <a:noFill/>
+                    </a:ln>
+                  </pic:spPr>
+                </pic:pic>
+              </a:graphicData>
+            </a:graphic>
+          </wp:inline>
+        </w:drawing>
       </w:r>
     </w:p>
     <w:p>
@@ -842,6 +1115,92 @@
       </w:pPr>
       <w:bookmarkStart w:id="0" w:name="_GoBack"/>
       <w:bookmarkEnd w:id="0"/>
+    </w:p>
+    <w:p>
+      <w:pPr>
+        <w:pStyle w:val="2"/>
+        <w:bidi w:val="0"/>
+        <w:rPr>
+          <w:rFonts w:hint="default"/>
+          <w:lang w:val="en-US" w:eastAsia="zh-CN"/>
+        </w:rPr>
+      </w:pPr>
+      <w:r>
+        <w:rPr>
+          <w:rFonts w:hint="default"/>
+          <w:lang w:val="en-US" w:eastAsia="zh-CN"/>
+        </w:rPr>
+        <w:t>Code cmd</w:t>
+      </w:r>
+    </w:p>
+    <w:p>
+      <w:pPr>
+        <w:rPr>
+          <w:rFonts w:hint="default"/>
+          <w:lang w:val="en-US" w:eastAsia="zh-CN"/>
+        </w:rPr>
+      </w:pPr>
+      <w:r>
+        <w:rPr>
+          <w:rFonts w:hint="default"/>
+          <w:lang w:val="en-US" w:eastAsia="zh-CN"/>
+        </w:rPr>
+        <w:t>做一个数据列表，一行上显示图标，名称，时间。编辑按钮</w:t>
+      </w:r>
+    </w:p>
+    <w:p>
+      <w:pPr>
+        <w:rPr>
+          <w:rFonts w:hint="default"/>
+          <w:lang w:val="en-US" w:eastAsia="zh-CN"/>
+        </w:rPr>
+      </w:pPr>
+      <w:r>
+        <w:rPr>
+          <w:rFonts w:hint="default"/>
+          <w:lang w:val="en-US" w:eastAsia="zh-CN"/>
+        </w:rPr>
+        <w:t>Make a data list, display icon, name, time on one line. edit button</w:t>
+      </w:r>
+    </w:p>
+    <w:p>
+      <w:pPr>
+        <w:rPr>
+          <w:rFonts w:hint="default"/>
+          <w:lang w:val="en-US" w:eastAsia="zh-CN"/>
+        </w:rPr>
+      </w:pPr>
+    </w:p>
+    <w:p>
+      <w:pPr>
+        <w:rPr>
+          <w:rFonts w:hint="default"/>
+          <w:lang w:val="en-US" w:eastAsia="zh-CN"/>
+        </w:rPr>
+      </w:pPr>
+    </w:p>
+    <w:p>
+      <w:pPr>
+        <w:rPr>
+          <w:rFonts w:hint="default"/>
+          <w:lang w:val="en-US" w:eastAsia="zh-CN"/>
+        </w:rPr>
+      </w:pPr>
+      <w:r>
+        <w:rPr>
+          <w:rFonts w:hint="default"/>
+          <w:lang w:val="en-US" w:eastAsia="zh-CN"/>
+        </w:rPr>
+        <w:t>使用compose, kotlin ,写一个详细编辑页面，字段有trigger_guid,trigger_description,signal_name ，都是文本类型，有文本编辑控件，可以编辑</w:t>
+      </w:r>
+    </w:p>
+    <w:p>
+      <w:pPr>
+        <w:rPr>
+          <w:rFonts w:hint="default"/>
+          <w:lang w:val="en-US" w:eastAsia="zh-CN"/>
+        </w:rPr>
+      </w:pPr>
     </w:p>
     <w:p>
       <w:pPr>

</xml_diff>